<commit_message>
@Naufel2510 atualização manual de instalação
</commit_message>
<xml_diff>
--- a/Documentos/manual de instalação.docx
+++ b/Documentos/manual de instalação.docx
@@ -19,7 +19,49 @@
     </w:p>
     <w:p>
       <w:r>
-        <w:t xml:space="preserve">2º passo: acesse a página de cadastro de unidade na </w:t>
+        <w:drawing>
+          <wp:inline distT="0" distB="0" distL="0" distR="0" wp14:anchorId="6C00AACC" wp14:editId="64586836">
+            <wp:extent cx="5400040" cy="2591262"/>
+            <wp:effectExtent l="0" t="0" r="0" b="0"/>
+            <wp:docPr id="1" name="Imagem 1"/>
+            <wp:cNvGraphicFramePr>
+              <a:graphicFrameLocks xmlns:a="http://schemas.openxmlformats.org/drawingml/2006/main" noChangeAspect="1"/>
+            </wp:cNvGraphicFramePr>
+            <a:graphic xmlns:a="http://schemas.openxmlformats.org/drawingml/2006/main">
+              <a:graphicData uri="http://schemas.openxmlformats.org/drawingml/2006/picture">
+                <pic:pic xmlns:pic="http://schemas.openxmlformats.org/drawingml/2006/picture">
+                  <pic:nvPicPr>
+                    <pic:cNvPr id="0" name=""/>
+                    <pic:cNvPicPr/>
+                  </pic:nvPicPr>
+                  <pic:blipFill>
+                    <a:blip r:embed="rId5"/>
+                    <a:stretch>
+                      <a:fillRect/>
+                    </a:stretch>
+                  </pic:blipFill>
+                  <pic:spPr>
+                    <a:xfrm>
+                      <a:off x="0" y="0"/>
+                      <a:ext cx="5400040" cy="2591262"/>
+                    </a:xfrm>
+                    <a:prstGeom prst="rect">
+                      <a:avLst/>
+                    </a:prstGeom>
+                  </pic:spPr>
+                </pic:pic>
+              </a:graphicData>
+            </a:graphic>
+          </wp:inline>
+        </w:drawing>
+      </w:r>
+    </w:p>
+    <w:p>
+      <w:r>
+        <w:t xml:space="preserve">2º passo: acesse a página de </w:t>
+      </w:r>
+      <w:r>
+        <w:t xml:space="preserve">unidade na </w:t>
       </w:r>
       <w:proofErr w:type="spellStart"/>
       <w:r>
@@ -29,22 +71,269 @@
     </w:p>
     <w:p>
       <w:r>
-        <w:t xml:space="preserve">3º passo: selecione no campo de cada </w:t>
-      </w:r>
-      <w:proofErr w:type="spellStart"/>
-      <w:r>
-        <w:t>dispenser</w:t>
-      </w:r>
-      <w:proofErr w:type="spellEnd"/>
-      <w:r>
-        <w:t xml:space="preserve"> sua bebida respectiva</w:t>
+        <w:rPr>
+          <w:noProof/>
+          <w:lang w:eastAsia="pt-BR"/>
+        </w:rPr>
+        <w:drawing>
+          <wp:inline distT="0" distB="0" distL="0" distR="0">
+            <wp:extent cx="5401310" cy="1330960"/>
+            <wp:effectExtent l="0" t="0" r="8890" b="2540"/>
+            <wp:docPr id="5" name="Imagem 5"/>
+            <wp:cNvGraphicFramePr>
+              <a:graphicFrameLocks xmlns:a="http://schemas.openxmlformats.org/drawingml/2006/main" noChangeAspect="1"/>
+            </wp:cNvGraphicFramePr>
+            <a:graphic xmlns:a="http://schemas.openxmlformats.org/drawingml/2006/main">
+              <a:graphicData uri="http://schemas.openxmlformats.org/drawingml/2006/picture">
+                <pic:pic xmlns:pic="http://schemas.openxmlformats.org/drawingml/2006/picture">
+                  <pic:nvPicPr>
+                    <pic:cNvPr id="0" name="Picture 5"/>
+                    <pic:cNvPicPr>
+                      <a:picLocks noChangeAspect="1" noChangeArrowheads="1"/>
+                    </pic:cNvPicPr>
+                  </pic:nvPicPr>
+                  <pic:blipFill>
+                    <a:blip r:embed="rId6" cstate="print">
+                      <a:extLst>
+                        <a:ext uri="{28A0092B-C50C-407E-A947-70E740481C1C}">
+                          <a14:useLocalDpi xmlns:a14="http://schemas.microsoft.com/office/drawing/2010/main" val="0"/>
+                        </a:ext>
+                      </a:extLst>
+                    </a:blip>
+                    <a:srcRect/>
+                    <a:stretch>
+                      <a:fillRect/>
+                    </a:stretch>
+                  </pic:blipFill>
+                  <pic:spPr bwMode="auto">
+                    <a:xfrm>
+                      <a:off x="0" y="0"/>
+                      <a:ext cx="5401310" cy="1330960"/>
+                    </a:xfrm>
+                    <a:prstGeom prst="rect">
+                      <a:avLst/>
+                    </a:prstGeom>
+                    <a:noFill/>
+                    <a:ln>
+                      <a:noFill/>
+                    </a:ln>
+                  </pic:spPr>
+                </pic:pic>
+              </a:graphicData>
+            </a:graphic>
+          </wp:inline>
+        </w:drawing>
       </w:r>
     </w:p>
     <w:p>
       <w:r>
-        <w:t>4º passo: clique no botão ‘cadastrar’</w:t>
+        <w:t>3º passo: clicar em “adicionar unidade”</w:t>
       </w:r>
     </w:p>
+    <w:p>
+      <w:r>
+        <w:rPr>
+          <w:noProof/>
+          <w:lang w:eastAsia="pt-BR"/>
+        </w:rPr>
+        <w:drawing>
+          <wp:inline distT="0" distB="0" distL="0" distR="0">
+            <wp:extent cx="5401310" cy="1425575"/>
+            <wp:effectExtent l="0" t="0" r="8890" b="3175"/>
+            <wp:docPr id="6" name="Imagem 6"/>
+            <wp:cNvGraphicFramePr>
+              <a:graphicFrameLocks xmlns:a="http://schemas.openxmlformats.org/drawingml/2006/main" noChangeAspect="1"/>
+            </wp:cNvGraphicFramePr>
+            <a:graphic xmlns:a="http://schemas.openxmlformats.org/drawingml/2006/main">
+              <a:graphicData uri="http://schemas.openxmlformats.org/drawingml/2006/picture">
+                <pic:pic xmlns:pic="http://schemas.openxmlformats.org/drawingml/2006/picture">
+                  <pic:nvPicPr>
+                    <pic:cNvPr id="0" name="Picture 6"/>
+                    <pic:cNvPicPr>
+                      <a:picLocks noChangeAspect="1" noChangeArrowheads="1"/>
+                    </pic:cNvPicPr>
+                  </pic:nvPicPr>
+                  <pic:blipFill>
+                    <a:blip r:embed="rId7" cstate="print">
+                      <a:extLst>
+                        <a:ext uri="{28A0092B-C50C-407E-A947-70E740481C1C}">
+                          <a14:useLocalDpi xmlns:a14="http://schemas.microsoft.com/office/drawing/2010/main" val="0"/>
+                        </a:ext>
+                      </a:extLst>
+                    </a:blip>
+                    <a:srcRect/>
+                    <a:stretch>
+                      <a:fillRect/>
+                    </a:stretch>
+                  </pic:blipFill>
+                  <pic:spPr bwMode="auto">
+                    <a:xfrm>
+                      <a:off x="0" y="0"/>
+                      <a:ext cx="5401310" cy="1425575"/>
+                    </a:xfrm>
+                    <a:prstGeom prst="rect">
+                      <a:avLst/>
+                    </a:prstGeom>
+                    <a:noFill/>
+                    <a:ln>
+                      <a:noFill/>
+                    </a:ln>
+                  </pic:spPr>
+                </pic:pic>
+              </a:graphicData>
+            </a:graphic>
+          </wp:inline>
+        </w:drawing>
+      </w:r>
+    </w:p>
+    <w:p/>
+    <w:p/>
+    <w:p/>
+    <w:p/>
+    <w:p/>
+    <w:p/>
+    <w:p>
+      <w:r>
+        <w:lastRenderedPageBreak/>
+        <w:t>4</w:t>
+      </w:r>
+      <w:r>
+        <w:t xml:space="preserve">º passo: selecione no campo de cada </w:t>
+      </w:r>
+      <w:proofErr w:type="spellStart"/>
+      <w:r>
+        <w:t>dispenser</w:t>
+      </w:r>
+      <w:proofErr w:type="spellEnd"/>
+      <w:r>
+        <w:t xml:space="preserve"> sua bebida respectiva</w:t>
+      </w:r>
+      <w:r>
+        <w:t xml:space="preserve"> e preencher os outros dados</w:t>
+      </w:r>
+    </w:p>
+    <w:p>
+      <w:r>
+        <w:rPr>
+          <w:noProof/>
+          <w:lang w:eastAsia="pt-BR"/>
+        </w:rPr>
+        <w:drawing>
+          <wp:inline distT="0" distB="0" distL="0" distR="0">
+            <wp:extent cx="5401310" cy="2608580"/>
+            <wp:effectExtent l="0" t="0" r="8890" b="1270"/>
+            <wp:docPr id="2" name="Imagem 2"/>
+            <wp:cNvGraphicFramePr>
+              <a:graphicFrameLocks xmlns:a="http://schemas.openxmlformats.org/drawingml/2006/main" noChangeAspect="1"/>
+            </wp:cNvGraphicFramePr>
+            <a:graphic xmlns:a="http://schemas.openxmlformats.org/drawingml/2006/main">
+              <a:graphicData uri="http://schemas.openxmlformats.org/drawingml/2006/picture">
+                <pic:pic xmlns:pic="http://schemas.openxmlformats.org/drawingml/2006/picture">
+                  <pic:nvPicPr>
+                    <pic:cNvPr id="0" name="Picture 2"/>
+                    <pic:cNvPicPr>
+                      <a:picLocks noChangeAspect="1" noChangeArrowheads="1"/>
+                    </pic:cNvPicPr>
+                  </pic:nvPicPr>
+                  <pic:blipFill>
+                    <a:blip r:embed="rId8" cstate="print">
+                      <a:extLst>
+                        <a:ext uri="{28A0092B-C50C-407E-A947-70E740481C1C}">
+                          <a14:useLocalDpi xmlns:a14="http://schemas.microsoft.com/office/drawing/2010/main" val="0"/>
+                        </a:ext>
+                      </a:extLst>
+                    </a:blip>
+                    <a:srcRect/>
+                    <a:stretch>
+                      <a:fillRect/>
+                    </a:stretch>
+                  </pic:blipFill>
+                  <pic:spPr bwMode="auto">
+                    <a:xfrm>
+                      <a:off x="0" y="0"/>
+                      <a:ext cx="5401310" cy="2608580"/>
+                    </a:xfrm>
+                    <a:prstGeom prst="rect">
+                      <a:avLst/>
+                    </a:prstGeom>
+                    <a:noFill/>
+                    <a:ln>
+                      <a:noFill/>
+                    </a:ln>
+                  </pic:spPr>
+                </pic:pic>
+              </a:graphicData>
+            </a:graphic>
+          </wp:inline>
+        </w:drawing>
+      </w:r>
+    </w:p>
+    <w:p/>
+    <w:p>
+      <w:r>
+        <w:t>5</w:t>
+      </w:r>
+      <w:r>
+        <w:t>º passo: clique no botão ‘cadastrar’</w:t>
+      </w:r>
+    </w:p>
+    <w:p>
+      <w:r>
+        <w:rPr>
+          <w:noProof/>
+          <w:lang w:eastAsia="pt-BR"/>
+        </w:rPr>
+        <w:drawing>
+          <wp:inline distT="0" distB="0" distL="0" distR="0">
+            <wp:extent cx="5401310" cy="2608580"/>
+            <wp:effectExtent l="0" t="0" r="8890" b="1270"/>
+            <wp:docPr id="7" name="Imagem 7"/>
+            <wp:cNvGraphicFramePr>
+              <a:graphicFrameLocks xmlns:a="http://schemas.openxmlformats.org/drawingml/2006/main" noChangeAspect="1"/>
+            </wp:cNvGraphicFramePr>
+            <a:graphic xmlns:a="http://schemas.openxmlformats.org/drawingml/2006/main">
+              <a:graphicData uri="http://schemas.openxmlformats.org/drawingml/2006/picture">
+                <pic:pic xmlns:pic="http://schemas.openxmlformats.org/drawingml/2006/picture">
+                  <pic:nvPicPr>
+                    <pic:cNvPr id="0" name="Picture 7"/>
+                    <pic:cNvPicPr>
+                      <a:picLocks noChangeAspect="1" noChangeArrowheads="1"/>
+                    </pic:cNvPicPr>
+                  </pic:nvPicPr>
+                  <pic:blipFill>
+                    <a:blip r:embed="rId9" cstate="print">
+                      <a:extLst>
+                        <a:ext uri="{28A0092B-C50C-407E-A947-70E740481C1C}">
+                          <a14:useLocalDpi xmlns:a14="http://schemas.microsoft.com/office/drawing/2010/main" val="0"/>
+                        </a:ext>
+                      </a:extLst>
+                    </a:blip>
+                    <a:srcRect/>
+                    <a:stretch>
+                      <a:fillRect/>
+                    </a:stretch>
+                  </pic:blipFill>
+                  <pic:spPr bwMode="auto">
+                    <a:xfrm>
+                      <a:off x="0" y="0"/>
+                      <a:ext cx="5401310" cy="2608580"/>
+                    </a:xfrm>
+                    <a:prstGeom prst="rect">
+                      <a:avLst/>
+                    </a:prstGeom>
+                    <a:noFill/>
+                    <a:ln>
+                      <a:noFill/>
+                    </a:ln>
+                  </pic:spPr>
+                </pic:pic>
+              </a:graphicData>
+            </a:graphic>
+          </wp:inline>
+        </w:drawing>
+      </w:r>
+    </w:p>
+    <w:p/>
     <w:sectPr>
       <w:pgSz w:w="11906" w:h="16838"/>
       <w:pgMar w:top="1417" w:right="1701" w:bottom="1417" w:left="1701" w:header="708" w:footer="708" w:gutter="0"/>
@@ -242,6 +531,36 @@
     <w:semiHidden/>
     <w:unhideWhenUsed/>
   </w:style>
+  <w:style w:type="paragraph" w:styleId="Textodebalo">
+    <w:name w:val="Balloon Text"/>
+    <w:basedOn w:val="Normal"/>
+    <w:link w:val="TextodebaloChar"/>
+    <w:uiPriority w:val="99"/>
+    <w:semiHidden/>
+    <w:unhideWhenUsed/>
+    <w:rsid w:val="000368D3"/>
+    <w:pPr>
+      <w:spacing w:after="0" w:line="240" w:lineRule="auto"/>
+    </w:pPr>
+    <w:rPr>
+      <w:rFonts w:ascii="Tahoma" w:hAnsi="Tahoma" w:cs="Tahoma"/>
+      <w:sz w:val="16"/>
+      <w:szCs w:val="16"/>
+    </w:rPr>
+  </w:style>
+  <w:style w:type="character" w:customStyle="1" w:styleId="TextodebaloChar">
+    <w:name w:val="Texto de balão Char"/>
+    <w:basedOn w:val="Fontepargpadro"/>
+    <w:link w:val="Textodebalo"/>
+    <w:uiPriority w:val="99"/>
+    <w:semiHidden/>
+    <w:rsid w:val="000368D3"/>
+    <w:rPr>
+      <w:rFonts w:ascii="Tahoma" w:hAnsi="Tahoma" w:cs="Tahoma"/>
+      <w:sz w:val="16"/>
+      <w:szCs w:val="16"/>
+    </w:rPr>
+  </w:style>
 </w:styles>
 </file>
 
@@ -431,6 +750,36 @@
     <w:uiPriority w:val="99"/>
     <w:semiHidden/>
     <w:unhideWhenUsed/>
+  </w:style>
+  <w:style w:type="paragraph" w:styleId="Textodebalo">
+    <w:name w:val="Balloon Text"/>
+    <w:basedOn w:val="Normal"/>
+    <w:link w:val="TextodebaloChar"/>
+    <w:uiPriority w:val="99"/>
+    <w:semiHidden/>
+    <w:unhideWhenUsed/>
+    <w:rsid w:val="000368D3"/>
+    <w:pPr>
+      <w:spacing w:after="0" w:line="240" w:lineRule="auto"/>
+    </w:pPr>
+    <w:rPr>
+      <w:rFonts w:ascii="Tahoma" w:hAnsi="Tahoma" w:cs="Tahoma"/>
+      <w:sz w:val="16"/>
+      <w:szCs w:val="16"/>
+    </w:rPr>
+  </w:style>
+  <w:style w:type="character" w:customStyle="1" w:styleId="TextodebaloChar">
+    <w:name w:val="Texto de balão Char"/>
+    <w:basedOn w:val="Fontepargpadro"/>
+    <w:link w:val="Textodebalo"/>
+    <w:uiPriority w:val="99"/>
+    <w:semiHidden/>
+    <w:rsid w:val="000368D3"/>
+    <w:rPr>
+      <w:rFonts w:ascii="Tahoma" w:hAnsi="Tahoma" w:cs="Tahoma"/>
+      <w:sz w:val="16"/>
+      <w:szCs w:val="16"/>
+    </w:rPr>
   </w:style>
 </w:styles>
 </file>

</xml_diff>